<commit_message>
updated gliederung and abstract
</commit_message>
<xml_diff>
--- a/Abstract-v2-1.docx
+++ b/Abstract-v2-1.docx
@@ -10,8 +10,8 @@
       <w:r>
         <w:t>Externe und applikationsinterne Autorisierung in OAuth2 Systemen</w:t>
       </w:r>
+      <w:bookmarkEnd w:id="0"/>
     </w:p>
-    <w:bookmarkEnd w:id="0"/>
     <w:p/>
     <w:p>
       <w:r>
@@ -52,7 +52,7 @@
         <w:t xml:space="preserve">valider </w:t>
       </w:r>
       <w:r>
-        <w:t xml:space="preserve">Token ist mit einer Authentifizierung gleichzusetzen. Die Autorisierung hingegen, also die Entscheidung, ob </w:t>
+        <w:t xml:space="preserve">Token ist mit einer Authentifizierung gleichzusetzen. Die Autorisierung, also die Entscheidung, ob </w:t>
       </w:r>
       <w:r>
         <w:t>der</w:t>
@@ -64,7 +64,13 @@
         <w:t>besitzt</w:t>
       </w:r>
       <w:r>
-        <w:t xml:space="preserve">, lässt sich in dem </w:t>
+        <w:t xml:space="preserve">, lässt sich </w:t>
+      </w:r>
+      <w:r>
+        <w:t xml:space="preserve">grundsätzlich </w:t>
+      </w:r>
+      <w:r>
+        <w:t xml:space="preserve">in dem </w:t>
       </w:r>
       <w:proofErr w:type="spellStart"/>
       <w:r>
@@ -78,85 +84,86 @@
         <w:t>implementieren</w:t>
       </w:r>
       <w:r>
-        <w:t xml:space="preserve"> oder aber auch </w:t>
-      </w:r>
-      <w:r>
-        <w:t>auslagern</w:t>
-      </w:r>
-      <w:r>
-        <w:t>.</w:t>
-      </w:r>
-      <w:r>
-        <w:t xml:space="preserve"> Bei komplexen Zugriffsrichtlinien und einer heterogenen Applikationslandschaft</w:t>
+        <w:t>. Dies kann</w:t>
+      </w:r>
+      <w:r>
+        <w:t xml:space="preserve"> aber</w:t>
+      </w:r>
+      <w:r>
+        <w:t xml:space="preserve"> bei einer heterogenen Applikationslandschaft mit vielen verschiedenen Programmiersprachen und sich häufig wechselnden und komplexen Zugriffsrichtlinien schnell zu einem hohen Wartungsaufwand führen. Deswegen ist es sinnvoll die Autorisierung zu entkoppeln und dies ist mit</w:t>
       </w:r>
       <w:r>
         <w:t xml:space="preserve"> </w:t>
       </w:r>
       <w:r>
-        <w:t>ist</w:t>
-      </w:r>
-      <w:r>
-        <w:t xml:space="preserve"> es sinnvol</w:t>
-      </w:r>
-      <w:r>
-        <w:t>l</w:t>
-      </w:r>
-      <w:r>
-        <w:t>,</w:t>
-      </w:r>
-      <w:r>
-        <w:t xml:space="preserve"> </w:t>
-      </w:r>
-      <w:r>
-        <w:t xml:space="preserve">die Autorisierung zu entkoppeln. </w:t>
+        <w:t>„</w:t>
+      </w:r>
+      <w:r>
+        <w:t>Open Policy Agent</w:t>
+      </w:r>
+      <w:r>
+        <w:t>“</w:t>
+      </w:r>
+      <w:r>
+        <w:t xml:space="preserve"> (OPA) </w:t>
+      </w:r>
+      <w:r>
+        <w:t>möglich</w:t>
+      </w:r>
+      <w:r>
+        <w:t xml:space="preserve">. </w:t>
+      </w:r>
+      <w:r>
+        <w:t>Das</w:t>
+      </w:r>
+      <w:r>
+        <w:t xml:space="preserve"> hat allerdings zur Folge, dass der </w:t>
+      </w:r>
+      <w:proofErr w:type="spellStart"/>
+      <w:r>
+        <w:t>Resourceserver</w:t>
+      </w:r>
+      <w:proofErr w:type="spellEnd"/>
+      <w:r>
+        <w:t xml:space="preserve"> jedes Mal bei eingehenden http-Anfragen den OPA-Service um eine Entscheidung fragen muss, d.h. es besteht das Risiko von </w:t>
+      </w:r>
+      <w:r>
+        <w:t>Performanceeinbußen</w:t>
+      </w:r>
+      <w:r>
+        <w:t xml:space="preserve">. Da bei einer hohen Last auf Schnittstellen diese i.d.R. durch horizontale Skalierung entlastet werden, können </w:t>
+      </w:r>
+      <w:r>
+        <w:t>Performanceeinbußen</w:t>
+      </w:r>
+      <w:r>
+        <w:t xml:space="preserve"> äußerst kostspielig sein. </w:t>
       </w:r>
     </w:p>
     <w:p>
       <w:r>
-        <w:t xml:space="preserve">Eine Entkopplung der Autorisierung ist mittels Open Policy Agent (OPA) </w:t>
-      </w:r>
-      <w:r>
-        <w:t>möglich</w:t>
-      </w:r>
-      <w:r>
-        <w:t xml:space="preserve">. </w:t>
-      </w:r>
-      <w:r>
-        <w:t>Das</w:t>
-      </w:r>
-      <w:r>
-        <w:t xml:space="preserve"> hat allerdings zur Folge, dass der </w:t>
-      </w:r>
-      <w:proofErr w:type="spellStart"/>
-      <w:r>
-        <w:t>Resourceserver</w:t>
-      </w:r>
-      <w:proofErr w:type="spellEnd"/>
-      <w:r>
-        <w:t xml:space="preserve"> jedes Mal bei eingehenden http-Anfragen den OPA-Service um eine Entscheidung fragen muss, d.h. es besteht das Risiko von gravierenden </w:t>
-      </w:r>
-      <w:r>
-        <w:t>Performanceeinbußen</w:t>
-      </w:r>
-      <w:r>
-        <w:t xml:space="preserve">. Da bei einer hohen Last auf Schnittstellen diese i.d.R. durch horizontale Skalierung entlastet werden, können </w:t>
-      </w:r>
-      <w:r>
-        <w:t>Performanceeinbußen</w:t>
-      </w:r>
-      <w:r>
-        <w:t xml:space="preserve"> äußerst kostspielig sein. </w:t>
-      </w:r>
-    </w:p>
-    <w:p>
-      <w:r>
-        <w:t>Es wurden beide Systeme evaluiert unter den Kriterien der Round-Trip-Time (RTT),</w:t>
+        <w:t>Um den Einfluss auf die Performance durch externe Autorisierung</w:t>
+      </w:r>
+      <w:r>
+        <w:t xml:space="preserve"> mit OPA</w:t>
+      </w:r>
+      <w:r>
+        <w:t xml:space="preserve"> im Vergleich zur applikationsinternen Autorisierung zu untersuchen, </w:t>
+      </w:r>
+      <w:r>
+        <w:t>wurden beide Systeme unter den Kriterien der Round-Trip-Time (RTT),</w:t>
       </w:r>
       <w:r>
         <w:t xml:space="preserve"> Datendurchsatz,</w:t>
       </w:r>
       <w:r>
-        <w:t xml:space="preserve"> RAM-Belegung, CPU-Auslastung sowie Ausfallsicherheit. Dazu wurden zwei Testsysteme geschaffen und </w:t>
+        <w:t xml:space="preserve"> RAM-Belegung, CPU-Auslastung sowie Ausfallsicherheit</w:t>
+      </w:r>
+      <w:r>
+        <w:t xml:space="preserve"> getestet</w:t>
+      </w:r>
+      <w:r>
+        <w:t xml:space="preserve">. Dazu wurden zwei Testsysteme geschaffen und </w:t>
       </w:r>
       <w:r>
         <w:t>Performance-und-Lasttests</w:t>

</xml_diff>

<commit_message>
updated abstract and gliederung
</commit_message>
<xml_diff>
--- a/Abstract-v2-1.docx
+++ b/Abstract-v2-1.docx
@@ -30,70 +30,54 @@
         <w:t xml:space="preserve">Token, mit dem </w:t>
       </w:r>
       <w:r>
-        <w:t xml:space="preserve">er Zugriff auf Schnittstellen eines </w:t>
-      </w:r>
-      <w:proofErr w:type="spellStart"/>
-      <w:r>
-        <w:t>Resourceservers</w:t>
-      </w:r>
-      <w:proofErr w:type="spellEnd"/>
+        <w:t xml:space="preserve">er Zugriff auf Schnittstellen eines Resourceservers </w:t>
+      </w:r>
+      <w:r>
+        <w:t>erhält</w:t>
+      </w:r>
+      <w:r>
+        <w:t xml:space="preserve">. Ein </w:t>
+      </w:r>
+      <w:r>
+        <w:t xml:space="preserve">valider </w:t>
+      </w:r>
+      <w:r>
+        <w:t xml:space="preserve">Token ist mit einer Authentifizierung gleichzusetzen. Die Autorisierung, also die Entscheidung, ob </w:t>
+      </w:r>
+      <w:r>
+        <w:t>der</w:t>
+      </w:r>
+      <w:r>
+        <w:t xml:space="preserve"> Token die benötige Berechtigungen </w:t>
+      </w:r>
+      <w:r>
+        <w:t>besitzt</w:t>
+      </w:r>
+      <w:r>
+        <w:t xml:space="preserve">, lässt sich </w:t>
+      </w:r>
+      <w:r>
+        <w:t xml:space="preserve">grundsätzlich </w:t>
+      </w:r>
+      <w:r>
+        <w:t xml:space="preserve">in dem Resourceserver selbst </w:t>
+      </w:r>
+      <w:r>
+        <w:t>implementieren</w:t>
+      </w:r>
+      <w:r>
+        <w:t>. Dies kann</w:t>
+      </w:r>
+      <w:r>
+        <w:t xml:space="preserve"> aber</w:t>
+      </w:r>
+      <w:r>
+        <w:t xml:space="preserve"> bei einer heterogenen Applikationslandschaft mit verschiedenen Programmiersprachen und sich häufig wechselnden und komplexen Zugriffsrichtlinien schnell zu einem hohen Wartungsaufwand führen. Deswegen ist es sinnvoll die Autorisierung zu entkoppeln und dies ist mit</w:t>
+      </w:r>
       <w:r>
         <w:t xml:space="preserve"> </w:t>
       </w:r>
       <w:r>
-        <w:t>erhält</w:t>
-      </w:r>
-      <w:r>
-        <w:t xml:space="preserve">. Ein </w:t>
-      </w:r>
-      <w:r>
-        <w:t xml:space="preserve">valider </w:t>
-      </w:r>
-      <w:r>
-        <w:t xml:space="preserve">Token ist mit einer Authentifizierung gleichzusetzen. Die Autorisierung, also die Entscheidung, ob </w:t>
-      </w:r>
-      <w:r>
-        <w:t>der</w:t>
-      </w:r>
-      <w:r>
-        <w:t xml:space="preserve"> Token die benötige Berechtigungen </w:t>
-      </w:r>
-      <w:r>
-        <w:t>besitzt</w:t>
-      </w:r>
-      <w:r>
-        <w:t xml:space="preserve">, lässt sich </w:t>
-      </w:r>
-      <w:r>
-        <w:t xml:space="preserve">grundsätzlich </w:t>
-      </w:r>
-      <w:r>
-        <w:t xml:space="preserve">in dem </w:t>
-      </w:r>
-      <w:proofErr w:type="spellStart"/>
-      <w:r>
-        <w:t>Resourceserver</w:t>
-      </w:r>
-      <w:proofErr w:type="spellEnd"/>
-      <w:r>
-        <w:t xml:space="preserve"> selbst </w:t>
-      </w:r>
-      <w:r>
-        <w:t>implementieren</w:t>
-      </w:r>
-      <w:r>
-        <w:t>. Dies kann</w:t>
-      </w:r>
-      <w:r>
-        <w:t xml:space="preserve"> aber</w:t>
-      </w:r>
-      <w:r>
-        <w:t xml:space="preserve"> bei einer heterogenen Applikationslandschaft mit verschiedenen Programmiersprachen und sich häufig wechselnden und komplexen Zugriffsrichtlinien schnell zu einem hohen Wartungsaufwand führen. Deswegen ist es sinnvoll die Autorisierung zu entkoppeln und dies ist mit</w:t>
-      </w:r>
-      <w:r>
-        <w:t xml:space="preserve"> </w:t>
-      </w:r>
-      <w:r>
         <w:t>„</w:t>
       </w:r>
       <w:r>
@@ -115,15 +99,7 @@
         <w:t>Das</w:t>
       </w:r>
       <w:r>
-        <w:t xml:space="preserve"> hat allerdings zur Folge, dass der </w:t>
-      </w:r>
-      <w:proofErr w:type="spellStart"/>
-      <w:r>
-        <w:t>Resourceserver</w:t>
-      </w:r>
-      <w:proofErr w:type="spellEnd"/>
-      <w:r>
-        <w:t xml:space="preserve"> jedes Mal bei eingehenden http-Anfragen den OPA-Service</w:t>
+        <w:t xml:space="preserve"> hat allerdings zur Folge, dass der Resourceserver jedes Mal bei eingehenden http-Anfragen den OPA-Service</w:t>
       </w:r>
       <w:r>
         <w:t xml:space="preserve"> den</w:t>
@@ -179,7 +155,7 @@
         <w:t xml:space="preserve"> im Vergleich zur applikationsinternen Autorisierung zu untersuchen, </w:t>
       </w:r>
       <w:r>
-        <w:t>wurden beide Systeme unter den Kriterien der Round-Trip-Time (RTT),</w:t>
+        <w:t>wurden beide Systeme unter den Kriterien der Round-Trip-Time,</w:t>
       </w:r>
       <w:r>
         <w:t xml:space="preserve"> Datendurchsatz,</w:t>
@@ -203,31 +179,7 @@
         <w:t>Performance-und-Lasttests</w:t>
       </w:r>
       <w:r>
-        <w:t xml:space="preserve"> mit dem Tool Apache </w:t>
-      </w:r>
-      <w:proofErr w:type="spellStart"/>
-      <w:r>
-        <w:t>JMeter</w:t>
-      </w:r>
-      <w:proofErr w:type="spellEnd"/>
-      <w:r>
-        <w:t xml:space="preserve"> durchgeführt und mit </w:t>
-      </w:r>
-      <w:proofErr w:type="spellStart"/>
-      <w:r>
-        <w:t>JMeter</w:t>
-      </w:r>
-      <w:proofErr w:type="spellEnd"/>
-      <w:r>
-        <w:t xml:space="preserve"> sowie dem Windows </w:t>
-      </w:r>
-      <w:proofErr w:type="spellStart"/>
-      <w:r>
-        <w:t>Ressourcemonitor</w:t>
-      </w:r>
-      <w:proofErr w:type="spellEnd"/>
-      <w:r>
-        <w:t xml:space="preserve"> die </w:t>
+        <w:t xml:space="preserve"> mit dem Tool Apache JMeter durchgeführt und mit JMeter sowie dem Windows Ressourcemonitor die </w:t>
       </w:r>
       <w:r>
         <w:t>Messwerte protokolliert</w:t>

</xml_diff>

<commit_message>
jmeter test plan for load, performance and scalibility
</commit_message>
<xml_diff>
--- a/Abstract-v2-1.docx
+++ b/Abstract-v2-1.docx
@@ -30,7 +30,15 @@
         <w:t xml:space="preserve">Token, mit dem </w:t>
       </w:r>
       <w:r>
-        <w:t xml:space="preserve">er Zugriff auf Schnittstellen eines Resourceservers </w:t>
+        <w:t xml:space="preserve">er Zugriff auf Schnittstellen eines </w:t>
+      </w:r>
+      <w:proofErr w:type="spellStart"/>
+      <w:r>
+        <w:t>Resourceservers</w:t>
+      </w:r>
+      <w:proofErr w:type="spellEnd"/>
+      <w:r>
+        <w:t xml:space="preserve"> </w:t>
       </w:r>
       <w:r>
         <w:t>erhält</w:t>
@@ -60,7 +68,15 @@
         <w:t xml:space="preserve">grundsätzlich </w:t>
       </w:r>
       <w:r>
-        <w:t xml:space="preserve">in dem Resourceserver selbst </w:t>
+        <w:t xml:space="preserve">in dem </w:t>
+      </w:r>
+      <w:proofErr w:type="spellStart"/>
+      <w:r>
+        <w:t>Resourceserver</w:t>
+      </w:r>
+      <w:proofErr w:type="spellEnd"/>
+      <w:r>
+        <w:t xml:space="preserve"> selbst </w:t>
       </w:r>
       <w:r>
         <w:t>implementieren</w:t>
@@ -99,7 +115,15 @@
         <w:t>Das</w:t>
       </w:r>
       <w:r>
-        <w:t xml:space="preserve"> hat allerdings zur Folge, dass der Resourceserver jedes Mal bei eingehenden http-Anfragen den OPA-Service</w:t>
+        <w:t xml:space="preserve"> hat allerdings zur Folge, dass der </w:t>
+      </w:r>
+      <w:proofErr w:type="spellStart"/>
+      <w:r>
+        <w:t>Resourceserver</w:t>
+      </w:r>
+      <w:proofErr w:type="spellEnd"/>
+      <w:r>
+        <w:t xml:space="preserve"> jedes Mal bei eingehenden http-Anfragen den OPA-Service</w:t>
       </w:r>
       <w:r>
         <w:t xml:space="preserve"> den</w:t>
@@ -155,7 +179,16 @@
         <w:t xml:space="preserve"> im Vergleich zur applikationsinternen Autorisierung zu untersuchen, </w:t>
       </w:r>
       <w:r>
-        <w:t>wurden beide Systeme unter den Kriterien der Round-Trip-Time,</w:t>
+        <w:t xml:space="preserve">wurden beide Systeme unter den Kriterien der </w:t>
+      </w:r>
+      <w:r>
+        <w:t>Latenz</w:t>
+      </w:r>
+      <w:r>
+        <w:t>,</w:t>
+      </w:r>
+      <w:r>
+        <w:t xml:space="preserve"> Response Time,</w:t>
       </w:r>
       <w:r>
         <w:t xml:space="preserve"> Datendurchsatz,</w:t>
@@ -179,7 +212,31 @@
         <w:t>Performance-und-Lasttests</w:t>
       </w:r>
       <w:r>
-        <w:t xml:space="preserve"> mit dem Tool Apache JMeter durchgeführt und mit JMeter sowie dem Windows Ressourcemonitor die </w:t>
+        <w:t xml:space="preserve"> mit dem Tool Apache </w:t>
+      </w:r>
+      <w:proofErr w:type="spellStart"/>
+      <w:r>
+        <w:t>JMeter</w:t>
+      </w:r>
+      <w:proofErr w:type="spellEnd"/>
+      <w:r>
+        <w:t xml:space="preserve"> durchgeführt und mit </w:t>
+      </w:r>
+      <w:proofErr w:type="spellStart"/>
+      <w:r>
+        <w:t>JMeter</w:t>
+      </w:r>
+      <w:proofErr w:type="spellEnd"/>
+      <w:r>
+        <w:t xml:space="preserve"> sowie dem Windows </w:t>
+      </w:r>
+      <w:proofErr w:type="spellStart"/>
+      <w:r>
+        <w:t>Ressourcemonitor</w:t>
+      </w:r>
+      <w:proofErr w:type="spellEnd"/>
+      <w:r>
+        <w:t xml:space="preserve"> die </w:t>
       </w:r>
       <w:r>
         <w:t>Messwerte protokolliert</w:t>

</xml_diff>

<commit_message>
abstract v3 and gliederung v3
</commit_message>
<xml_diff>
--- a/Abstract-v2-1.docx
+++ b/Abstract-v2-1.docx
@@ -30,70 +30,54 @@
         <w:t xml:space="preserve">Token, mit dem </w:t>
       </w:r>
       <w:r>
-        <w:t xml:space="preserve">er Zugriff auf Schnittstellen eines </w:t>
-      </w:r>
-      <w:proofErr w:type="spellStart"/>
-      <w:r>
-        <w:t>Resourceservers</w:t>
-      </w:r>
-      <w:proofErr w:type="spellEnd"/>
+        <w:t xml:space="preserve">er Zugriff auf Schnittstellen eines Resourceservers </w:t>
+      </w:r>
+      <w:r>
+        <w:t>erhält</w:t>
+      </w:r>
+      <w:r>
+        <w:t xml:space="preserve">. Ein </w:t>
+      </w:r>
+      <w:r>
+        <w:t xml:space="preserve">valider </w:t>
+      </w:r>
+      <w:r>
+        <w:t xml:space="preserve">Token ist mit einer Authentifizierung gleichzusetzen. Die Autorisierung, also die Entscheidung, ob </w:t>
+      </w:r>
+      <w:r>
+        <w:t>der</w:t>
+      </w:r>
+      <w:r>
+        <w:t xml:space="preserve"> Token die benötige Berechtigungen </w:t>
+      </w:r>
+      <w:r>
+        <w:t>besitzt</w:t>
+      </w:r>
+      <w:r>
+        <w:t xml:space="preserve">, lässt sich </w:t>
+      </w:r>
+      <w:r>
+        <w:t xml:space="preserve">grundsätzlich </w:t>
+      </w:r>
+      <w:r>
+        <w:t xml:space="preserve">in dem Resourceserver selbst </w:t>
+      </w:r>
+      <w:r>
+        <w:t>implementieren</w:t>
+      </w:r>
+      <w:r>
+        <w:t>. Dies kann</w:t>
+      </w:r>
+      <w:r>
+        <w:t xml:space="preserve"> aber</w:t>
+      </w:r>
+      <w:r>
+        <w:t xml:space="preserve"> bei einer heterogenen Applikationslandschaft mit verschiedenen Programmiersprachen und sich häufig wechselnden und komplexen Zugriffsrichtlinien schnell zu einem hohen Wartungsaufwand führen. Deswegen ist es sinnvoll die Autorisierung zu entkoppeln und dies ist mit</w:t>
+      </w:r>
       <w:r>
         <w:t xml:space="preserve"> </w:t>
       </w:r>
       <w:r>
-        <w:t>erhält</w:t>
-      </w:r>
-      <w:r>
-        <w:t xml:space="preserve">. Ein </w:t>
-      </w:r>
-      <w:r>
-        <w:t xml:space="preserve">valider </w:t>
-      </w:r>
-      <w:r>
-        <w:t xml:space="preserve">Token ist mit einer Authentifizierung gleichzusetzen. Die Autorisierung, also die Entscheidung, ob </w:t>
-      </w:r>
-      <w:r>
-        <w:t>der</w:t>
-      </w:r>
-      <w:r>
-        <w:t xml:space="preserve"> Token die benötige Berechtigungen </w:t>
-      </w:r>
-      <w:r>
-        <w:t>besitzt</w:t>
-      </w:r>
-      <w:r>
-        <w:t xml:space="preserve">, lässt sich </w:t>
-      </w:r>
-      <w:r>
-        <w:t xml:space="preserve">grundsätzlich </w:t>
-      </w:r>
-      <w:r>
-        <w:t xml:space="preserve">in dem </w:t>
-      </w:r>
-      <w:proofErr w:type="spellStart"/>
-      <w:r>
-        <w:t>Resourceserver</w:t>
-      </w:r>
-      <w:proofErr w:type="spellEnd"/>
-      <w:r>
-        <w:t xml:space="preserve"> selbst </w:t>
-      </w:r>
-      <w:r>
-        <w:t>implementieren</w:t>
-      </w:r>
-      <w:r>
-        <w:t>. Dies kann</w:t>
-      </w:r>
-      <w:r>
-        <w:t xml:space="preserve"> aber</w:t>
-      </w:r>
-      <w:r>
-        <w:t xml:space="preserve"> bei einer heterogenen Applikationslandschaft mit verschiedenen Programmiersprachen und sich häufig wechselnden und komplexen Zugriffsrichtlinien schnell zu einem hohen Wartungsaufwand führen. Deswegen ist es sinnvoll die Autorisierung zu entkoppeln und dies ist mit</w:t>
-      </w:r>
-      <w:r>
-        <w:t xml:space="preserve"> </w:t>
-      </w:r>
-      <w:r>
         <w:t>„</w:t>
       </w:r>
       <w:r>
@@ -115,15 +99,7 @@
         <w:t>Das</w:t>
       </w:r>
       <w:r>
-        <w:t xml:space="preserve"> hat allerdings zur Folge, dass der </w:t>
-      </w:r>
-      <w:proofErr w:type="spellStart"/>
-      <w:r>
-        <w:t>Resourceserver</w:t>
-      </w:r>
-      <w:proofErr w:type="spellEnd"/>
-      <w:r>
-        <w:t xml:space="preserve"> jedes Mal bei eingehenden http-Anfragen den OPA-Service</w:t>
+        <w:t xml:space="preserve"> hat allerdings zur Folge, dass der Resourceserver jedes Mal bei eingehenden http-Anfragen den OPA-Service</w:t>
       </w:r>
       <w:r>
         <w:t xml:space="preserve"> den</w:t>
@@ -212,31 +188,7 @@
         <w:t>Performance-und-Lasttests</w:t>
       </w:r>
       <w:r>
-        <w:t xml:space="preserve"> mit dem Tool Apache </w:t>
-      </w:r>
-      <w:proofErr w:type="spellStart"/>
-      <w:r>
-        <w:t>JMeter</w:t>
-      </w:r>
-      <w:proofErr w:type="spellEnd"/>
-      <w:r>
-        <w:t xml:space="preserve"> durchgeführt und mit </w:t>
-      </w:r>
-      <w:proofErr w:type="spellStart"/>
-      <w:r>
-        <w:t>JMeter</w:t>
-      </w:r>
-      <w:proofErr w:type="spellEnd"/>
-      <w:r>
-        <w:t xml:space="preserve"> sowie dem Windows </w:t>
-      </w:r>
-      <w:proofErr w:type="spellStart"/>
-      <w:r>
-        <w:t>Ressourcemonitor</w:t>
-      </w:r>
-      <w:proofErr w:type="spellEnd"/>
-      <w:r>
-        <w:t xml:space="preserve"> die </w:t>
+        <w:t xml:space="preserve"> mit dem Tool Apache JMeter durchgeführt und mit JMeter sowie dem Windows Ressourcemonitor die </w:t>
       </w:r>
       <w:r>
         <w:t>Messwerte protokolliert</w:t>

</xml_diff>